<commit_message>
Sprint4 and Sprint5 commit
</commit_message>
<xml_diff>
--- a/leeniemi/Toteutus_Sprintti4_Sprintti5/SCRUM/ProductBacklog.docx
+++ b/leeniemi/Toteutus_Sprintti4_Sprintti5/SCRUM/ProductBacklog.docx
@@ -23,6 +23,8 @@
         </w:rPr>
         <w:t>U</w:t>
       </w:r>
+      <w:bookmarkStart w:id="0" w:name="_GoBack"/>
+      <w:bookmarkEnd w:id="0"/>
       <w:r>
         <w:rPr>
           <w:b/>
@@ -33,8 +35,6 @@
         </w:rPr>
         <w:t>s</w:t>
       </w:r>
-      <w:bookmarkStart w:id="0" w:name="_GoBack"/>
-      <w:bookmarkEnd w:id="0"/>
       <w:r>
         <w:rPr>
           <w:b/>
@@ -3308,6 +3308,32 @@
               <w:t>Number 11</w:t>
             </w:r>
           </w:p>
+          <w:p>
+            <w:pPr>
+              <w:pStyle w:val="Luettelokappale"/>
+              <w:numPr>
+                <w:ilvl w:val="0"/>
+                <w:numId w:val="7"/>
+              </w:numPr>
+              <w:spacing w:before="120" w:after="120"/>
+              <w:ind w:left="469"/>
+              <w:rPr>
+                <w:color w:val="7030A0"/>
+                <w:sz w:val="24"/>
+                <w:szCs w:val="24"/>
+                <w:lang w:val="en-US"/>
+              </w:rPr>
+            </w:pPr>
+            <w:r>
+              <w:rPr>
+                <w:color w:val="7030A0"/>
+                <w:sz w:val="24"/>
+                <w:szCs w:val="24"/>
+                <w:lang w:val="en-US"/>
+              </w:rPr>
+              <w:t>Number 12</w:t>
+            </w:r>
+          </w:p>
         </w:tc>
         <w:tc>
           <w:tcPr>
@@ -3494,32 +3520,6 @@
                 <w:lang w:val="en-US"/>
               </w:rPr>
               <w:t>Number 9</w:t>
-            </w:r>
-          </w:p>
-          <w:p>
-            <w:pPr>
-              <w:pStyle w:val="Luettelokappale"/>
-              <w:numPr>
-                <w:ilvl w:val="0"/>
-                <w:numId w:val="6"/>
-              </w:numPr>
-              <w:spacing w:before="120" w:after="120"/>
-              <w:ind w:left="464"/>
-              <w:rPr>
-                <w:color w:val="00B050"/>
-                <w:sz w:val="24"/>
-                <w:szCs w:val="24"/>
-                <w:lang w:val="en-US"/>
-              </w:rPr>
-            </w:pPr>
-            <w:r>
-              <w:rPr>
-                <w:color w:val="00B050"/>
-                <w:sz w:val="24"/>
-                <w:szCs w:val="24"/>
-                <w:lang w:val="en-US"/>
-              </w:rPr>
-              <w:t>Number 12</w:t>
             </w:r>
           </w:p>
           <w:p>

</xml_diff>